<commit_message>
Funcionalidad del campo estado en los módulos de agentes y sitios, funcionalidad de eliminar archivos adjuntos  en cada uno de los registros de las actividades, funcionalidad de agregar formadores en las actividades de divulgación, quitar la obligatoriedad en los campos de archivos adjuntos
</commit_message>
<xml_diff>
--- a/documentacion/sprint4/analisis/Observaciones_de_las bases_de_datos.docx
+++ b/documentacion/sprint4/analisis/Observaciones_de_las bases_de_datos.docx
@@ -544,6 +544,7 @@
         <w:t>En esta tabla se guardan los nombres de los sitios que intervienen los integrantes del área de apropiación el área de apropiación.</w:t>
       </w:r>
     </w:p>
+    <w:p/>
     <w:p>
       <w:pPr>
         <w:rPr>
@@ -900,7 +901,6 @@
           <w:szCs w:val="28"/>
           <w:u w:val="single"/>
         </w:rPr>
-        <w:lastRenderedPageBreak/>
         <w:t>PERtype_tic_managers</w:t>
       </w:r>
       <w:proofErr w:type="spellEnd"/>
@@ -1292,6 +1292,7 @@
           <w:szCs w:val="28"/>
           <w:u w:val="single"/>
         </w:rPr>
+        <w:lastRenderedPageBreak/>
         <w:t>Zones</w:t>
       </w:r>
       <w:proofErr w:type="spellEnd"/>
@@ -1338,7 +1339,6 @@
         <w:rPr>
           <w:b/>
         </w:rPr>
-        <w:lastRenderedPageBreak/>
         <w:t>Relaciones:</w:t>
       </w:r>
     </w:p>
@@ -1455,8 +1455,48 @@
       <w:r>
         <w:t>categoría</w:t>
       </w:r>
-    </w:p>
-    <w:p/>
+      <w:r>
+        <w:t>.</w:t>
+      </w:r>
+    </w:p>
+    <w:p>
+      <w:pPr>
+        <w:rPr>
+          <w:b/>
+          <w:sz w:val="28"/>
+          <w:szCs w:val="28"/>
+          <w:u w:val="single"/>
+        </w:rPr>
+      </w:pPr>
+      <w:hyperlink r:id="rId7" w:history="1">
+        <w:proofErr w:type="spellStart"/>
+        <w:r>
+          <w:rPr>
+            <w:b/>
+            <w:sz w:val="28"/>
+            <w:szCs w:val="28"/>
+            <w:u w:val="single"/>
+          </w:rPr>
+          <w:t>divulgations_people</w:t>
+        </w:r>
+        <w:proofErr w:type="spellEnd"/>
+      </w:hyperlink>
+      <w:r>
+        <w:rPr>
+          <w:b/>
+          <w:sz w:val="28"/>
+          <w:szCs w:val="28"/>
+          <w:u w:val="single"/>
+        </w:rPr>
+        <w:t>:</w:t>
+      </w:r>
+      <w:r>
+        <w:t xml:space="preserve"> </w:t>
+      </w:r>
+      <w:r>
+        <w:t>Esta es la tabla intermedia que se utiliza para registrar los formadores que pertenecen a una divulgación.</w:t>
+      </w:r>
+    </w:p>
     <w:p>
       <w:pPr>
         <w:rPr>

</xml_diff>